<commit_message>
Updated loading from file section
Added the action: loadSubsFromFile to the command
</commit_message>
<xml_diff>
--- a/QoE Rate Plan Management using REST API.docx
+++ b/QoE Rate Plan Management using REST API.docx
@@ -370,7 +370,7 @@
           <w:sz w:val="28"/>
           <w:szCs w:val="28"/>
         </w:rPr>
-        <w:t>1</w:t>
+        <w:t>2</w:t>
       </w:r>
       <w:r>
         <w:rPr>
@@ -6619,6 +6619,15 @@
           <w:szCs w:val="18"/>
         </w:rPr>
         <w:t xml:space="preserve"> </w:t>
+      </w:r>
+      <w:r>
+        <w:rPr>
+          <w:b/>
+          <w:bCs/>
+          <w:sz w:val="18"/>
+          <w:szCs w:val="18"/>
+        </w:rPr>
+        <w:t xml:space="preserve">loadSubsFromFile </w:t>
       </w:r>
       <w:r>
         <w:rPr>

</xml_diff>